<commit_message>
Changes made to the documents
</commit_message>
<xml_diff>
--- a/Proof of Authority Development Chain.docx
+++ b/Proof of Authority Development Chain.docx
@@ -645,25 +645,7 @@
           <w:sz w:val="24"/>
           <w:szCs w:val="24"/>
         </w:rPr>
-        <w:t xml:space="preserve">Be sure to include any preliminary setup information, such as installing dependencies and </w:t>
-      </w:r>
-      <w:proofErr w:type="gramStart"/>
-      <w:r>
-        <w:rPr>
-          <w:rFonts w:ascii="Times New Roman" w:eastAsia="Times New Roman" w:hAnsi="Times New Roman" w:cs="Times New Roman"/>
-          <w:sz w:val="24"/>
-          <w:szCs w:val="24"/>
-        </w:rPr>
-        <w:t>environment</w:t>
-      </w:r>
-      <w:proofErr w:type="gramEnd"/>
-      <w:r>
-        <w:rPr>
-          <w:rFonts w:ascii="Times New Roman" w:eastAsia="Times New Roman" w:hAnsi="Times New Roman" w:cs="Times New Roman"/>
-          <w:sz w:val="24"/>
-          <w:szCs w:val="24"/>
-        </w:rPr>
-        <w:t xml:space="preserve"> configuration.</w:t>
+        <w:t>Be sure to include any preliminary setup information, such as installing dependencies and environment configuration.</w:t>
       </w:r>
     </w:p>
     <w:p>
@@ -904,7 +886,7 @@
           <w:sz w:val="24"/>
           <w:szCs w:val="24"/>
         </w:rPr>
-        <w:t xml:space="preserve">  They </w:t>
+        <w:t xml:space="preserve"> </w:t>
       </w:r>
     </w:p>
     <w:p>
@@ -1055,11 +1037,10 @@
           <w:sz w:val="24"/>
           <w:szCs w:val="24"/>
         </w:rPr>
-        <w:lastRenderedPageBreak/>
         <w:drawing>
           <wp:inline distT="0" distB="0" distL="0" distR="0">
-            <wp:extent cx="5736771" cy="4319722"/>
-            <wp:effectExtent l="0" t="0" r="0" b="5080"/>
+            <wp:extent cx="5734484" cy="3362960"/>
+            <wp:effectExtent l="0" t="0" r="0" b="8890"/>
             <wp:docPr id="1" name="Picture 1" descr="C:\Users\akkrishn\Proof-of-Authority-Developement-Chain\Screenshots\Puppeth Network Creation.PNG"/>
             <wp:cNvGraphicFramePr>
               <a:graphicFrameLocks xmlns:a="http://schemas.openxmlformats.org/drawingml/2006/main" noChangeAspect="1"/>
@@ -1089,7 +1070,7 @@
                   <pic:spPr bwMode="auto">
                     <a:xfrm>
                       <a:off x="0" y="0"/>
-                      <a:ext cx="5736771" cy="4319722"/>
+                      <a:ext cx="5736771" cy="3364301"/>
                     </a:xfrm>
                     <a:prstGeom prst="rect">
                       <a:avLst/>
@@ -1147,6 +1128,7 @@
           <w:sz w:val="24"/>
           <w:szCs w:val="24"/>
         </w:rPr>
+        <w:lastRenderedPageBreak/>
         <w:t xml:space="preserve">Paste them again in the list of accounts to pre-fund. There are no block rewards in </w:t>
       </w:r>
       <w:proofErr w:type="spellStart"/>
@@ -1298,7 +1280,6 @@
           <w:sz w:val="24"/>
           <w:szCs w:val="24"/>
         </w:rPr>
-        <w:lastRenderedPageBreak/>
         <w:drawing>
           <wp:inline distT="0" distB="0" distL="0" distR="0">
             <wp:extent cx="5943600" cy="4475462"/>
@@ -1488,12 +1469,43 @@
           <w:szCs w:val="24"/>
         </w:rPr>
       </w:pPr>
-      <w:r>
-        <w:rPr>
-          <w:rFonts w:ascii="Times New Roman" w:eastAsia="Times New Roman" w:hAnsi="Times New Roman" w:cs="Times New Roman"/>
-          <w:sz w:val="24"/>
-          <w:szCs w:val="24"/>
-        </w:rPr>
+    </w:p>
+    <w:p>
+      <w:pPr>
+        <w:spacing w:before="100" w:beforeAutospacing="1" w:after="100" w:afterAutospacing="1" w:line="240" w:lineRule="auto"/>
+        <w:rPr>
+          <w:rFonts w:ascii="Times New Roman" w:eastAsia="Times New Roman" w:hAnsi="Times New Roman" w:cs="Times New Roman"/>
+          <w:sz w:val="24"/>
+          <w:szCs w:val="24"/>
+        </w:rPr>
+      </w:pPr>
+    </w:p>
+    <w:p>
+      <w:pPr>
+        <w:spacing w:before="100" w:beforeAutospacing="1" w:after="100" w:afterAutospacing="1" w:line="240" w:lineRule="auto"/>
+        <w:rPr>
+          <w:rFonts w:ascii="Times New Roman" w:eastAsia="Times New Roman" w:hAnsi="Times New Roman" w:cs="Times New Roman"/>
+          <w:sz w:val="24"/>
+          <w:szCs w:val="24"/>
+        </w:rPr>
+      </w:pPr>
+    </w:p>
+    <w:p>
+      <w:pPr>
+        <w:spacing w:before="100" w:beforeAutospacing="1" w:after="100" w:afterAutospacing="1" w:line="240" w:lineRule="auto"/>
+        <w:rPr>
+          <w:rFonts w:ascii="Times New Roman" w:eastAsia="Times New Roman" w:hAnsi="Times New Roman" w:cs="Times New Roman"/>
+          <w:sz w:val="24"/>
+          <w:szCs w:val="24"/>
+        </w:rPr>
+      </w:pPr>
+      <w:r>
+        <w:rPr>
+          <w:rFonts w:ascii="Times New Roman" w:eastAsia="Times New Roman" w:hAnsi="Times New Roman" w:cs="Times New Roman"/>
+          <w:sz w:val="24"/>
+          <w:szCs w:val="24"/>
+        </w:rPr>
+        <w:lastRenderedPageBreak/>
         <w:t xml:space="preserve">Network was named </w:t>
       </w:r>
       <w:proofErr w:type="spellStart"/>
@@ -1533,7 +1545,6 @@
           <w:sz w:val="24"/>
           <w:szCs w:val="24"/>
         </w:rPr>
-        <w:lastRenderedPageBreak/>
         <w:drawing>
           <wp:inline distT="0" distB="0" distL="0" distR="0">
             <wp:extent cx="5943600" cy="4482777"/>
@@ -1775,12 +1786,63 @@
           <w:szCs w:val="24"/>
         </w:rPr>
       </w:pPr>
-      <w:r>
-        <w:rPr>
-          <w:rFonts w:ascii="Times New Roman" w:eastAsia="Times New Roman" w:hAnsi="Times New Roman" w:cs="Times New Roman"/>
-          <w:sz w:val="24"/>
-          <w:szCs w:val="24"/>
-        </w:rPr>
+    </w:p>
+    <w:p>
+      <w:pPr>
+        <w:spacing w:before="100" w:beforeAutospacing="1" w:after="100" w:afterAutospacing="1" w:line="240" w:lineRule="auto"/>
+        <w:rPr>
+          <w:rFonts w:ascii="Times New Roman" w:eastAsia="Times New Roman" w:hAnsi="Times New Roman" w:cs="Times New Roman"/>
+          <w:sz w:val="24"/>
+          <w:szCs w:val="24"/>
+        </w:rPr>
+      </w:pPr>
+    </w:p>
+    <w:p>
+      <w:pPr>
+        <w:spacing w:before="100" w:beforeAutospacing="1" w:after="100" w:afterAutospacing="1" w:line="240" w:lineRule="auto"/>
+        <w:rPr>
+          <w:rFonts w:ascii="Times New Roman" w:eastAsia="Times New Roman" w:hAnsi="Times New Roman" w:cs="Times New Roman"/>
+          <w:sz w:val="24"/>
+          <w:szCs w:val="24"/>
+        </w:rPr>
+      </w:pPr>
+    </w:p>
+    <w:p>
+      <w:pPr>
+        <w:spacing w:before="100" w:beforeAutospacing="1" w:after="100" w:afterAutospacing="1" w:line="240" w:lineRule="auto"/>
+        <w:rPr>
+          <w:rFonts w:ascii="Times New Roman" w:eastAsia="Times New Roman" w:hAnsi="Times New Roman" w:cs="Times New Roman"/>
+          <w:sz w:val="24"/>
+          <w:szCs w:val="24"/>
+        </w:rPr>
+      </w:pPr>
+    </w:p>
+    <w:p>
+      <w:pPr>
+        <w:spacing w:before="100" w:beforeAutospacing="1" w:after="100" w:afterAutospacing="1" w:line="240" w:lineRule="auto"/>
+        <w:rPr>
+          <w:rFonts w:ascii="Times New Roman" w:eastAsia="Times New Roman" w:hAnsi="Times New Roman" w:cs="Times New Roman"/>
+          <w:sz w:val="24"/>
+          <w:szCs w:val="24"/>
+        </w:rPr>
+      </w:pPr>
+    </w:p>
+    <w:p>
+      <w:pPr>
+        <w:spacing w:before="100" w:beforeAutospacing="1" w:after="100" w:afterAutospacing="1" w:line="240" w:lineRule="auto"/>
+        <w:rPr>
+          <w:rFonts w:ascii="Times New Roman" w:eastAsia="Times New Roman" w:hAnsi="Times New Roman" w:cs="Times New Roman"/>
+          <w:sz w:val="24"/>
+          <w:szCs w:val="24"/>
+        </w:rPr>
+      </w:pPr>
+      <w:r>
+        <w:rPr>
+          <w:rFonts w:ascii="Times New Roman" w:eastAsia="Times New Roman" w:hAnsi="Times New Roman" w:cs="Times New Roman"/>
+          <w:sz w:val="24"/>
+          <w:szCs w:val="24"/>
+        </w:rPr>
+        <w:lastRenderedPageBreak/>
         <w:t xml:space="preserve">Using </w:t>
       </w:r>
       <w:proofErr w:type="spellStart"/>
@@ -1818,7 +1880,6 @@
           <w:sz w:val="24"/>
           <w:szCs w:val="24"/>
         </w:rPr>
-        <w:lastRenderedPageBreak/>
         <w:drawing>
           <wp:inline distT="0" distB="0" distL="0" distR="0">
             <wp:extent cx="5943600" cy="4482465"/>
@@ -1878,12 +1939,103 @@
           <w:szCs w:val="24"/>
         </w:rPr>
       </w:pPr>
-      <w:r>
-        <w:rPr>
-          <w:rFonts w:ascii="Times New Roman" w:eastAsia="Times New Roman" w:hAnsi="Times New Roman" w:cs="Times New Roman"/>
-          <w:sz w:val="24"/>
-          <w:szCs w:val="24"/>
-        </w:rPr>
+    </w:p>
+    <w:p>
+      <w:pPr>
+        <w:spacing w:before="100" w:beforeAutospacing="1" w:after="100" w:afterAutospacing="1" w:line="240" w:lineRule="auto"/>
+        <w:rPr>
+          <w:rFonts w:ascii="Times New Roman" w:eastAsia="Times New Roman" w:hAnsi="Times New Roman" w:cs="Times New Roman"/>
+          <w:sz w:val="24"/>
+          <w:szCs w:val="24"/>
+        </w:rPr>
+      </w:pPr>
+    </w:p>
+    <w:p>
+      <w:pPr>
+        <w:spacing w:before="100" w:beforeAutospacing="1" w:after="100" w:afterAutospacing="1" w:line="240" w:lineRule="auto"/>
+        <w:rPr>
+          <w:rFonts w:ascii="Times New Roman" w:eastAsia="Times New Roman" w:hAnsi="Times New Roman" w:cs="Times New Roman"/>
+          <w:sz w:val="24"/>
+          <w:szCs w:val="24"/>
+        </w:rPr>
+      </w:pPr>
+    </w:p>
+    <w:p>
+      <w:pPr>
+        <w:spacing w:before="100" w:beforeAutospacing="1" w:after="100" w:afterAutospacing="1" w:line="240" w:lineRule="auto"/>
+        <w:rPr>
+          <w:rFonts w:ascii="Times New Roman" w:eastAsia="Times New Roman" w:hAnsi="Times New Roman" w:cs="Times New Roman"/>
+          <w:sz w:val="24"/>
+          <w:szCs w:val="24"/>
+        </w:rPr>
+      </w:pPr>
+    </w:p>
+    <w:p>
+      <w:pPr>
+        <w:spacing w:before="100" w:beforeAutospacing="1" w:after="100" w:afterAutospacing="1" w:line="240" w:lineRule="auto"/>
+        <w:rPr>
+          <w:rFonts w:ascii="Times New Roman" w:eastAsia="Times New Roman" w:hAnsi="Times New Roman" w:cs="Times New Roman"/>
+          <w:sz w:val="24"/>
+          <w:szCs w:val="24"/>
+        </w:rPr>
+      </w:pPr>
+    </w:p>
+    <w:p>
+      <w:pPr>
+        <w:spacing w:before="100" w:beforeAutospacing="1" w:after="100" w:afterAutospacing="1" w:line="240" w:lineRule="auto"/>
+        <w:rPr>
+          <w:rFonts w:ascii="Times New Roman" w:eastAsia="Times New Roman" w:hAnsi="Times New Roman" w:cs="Times New Roman"/>
+          <w:sz w:val="24"/>
+          <w:szCs w:val="24"/>
+        </w:rPr>
+      </w:pPr>
+    </w:p>
+    <w:p>
+      <w:pPr>
+        <w:spacing w:before="100" w:beforeAutospacing="1" w:after="100" w:afterAutospacing="1" w:line="240" w:lineRule="auto"/>
+        <w:rPr>
+          <w:rFonts w:ascii="Times New Roman" w:eastAsia="Times New Roman" w:hAnsi="Times New Roman" w:cs="Times New Roman"/>
+          <w:sz w:val="24"/>
+          <w:szCs w:val="24"/>
+        </w:rPr>
+      </w:pPr>
+    </w:p>
+    <w:p>
+      <w:pPr>
+        <w:spacing w:before="100" w:beforeAutospacing="1" w:after="100" w:afterAutospacing="1" w:line="240" w:lineRule="auto"/>
+        <w:rPr>
+          <w:rFonts w:ascii="Times New Roman" w:eastAsia="Times New Roman" w:hAnsi="Times New Roman" w:cs="Times New Roman"/>
+          <w:sz w:val="24"/>
+          <w:szCs w:val="24"/>
+        </w:rPr>
+      </w:pPr>
+    </w:p>
+    <w:p>
+      <w:pPr>
+        <w:spacing w:before="100" w:beforeAutospacing="1" w:after="100" w:afterAutospacing="1" w:line="240" w:lineRule="auto"/>
+        <w:rPr>
+          <w:rFonts w:ascii="Times New Roman" w:eastAsia="Times New Roman" w:hAnsi="Times New Roman" w:cs="Times New Roman"/>
+          <w:sz w:val="24"/>
+          <w:szCs w:val="24"/>
+        </w:rPr>
+      </w:pPr>
+    </w:p>
+    <w:p>
+      <w:pPr>
+        <w:spacing w:before="100" w:beforeAutospacing="1" w:after="100" w:afterAutospacing="1" w:line="240" w:lineRule="auto"/>
+        <w:rPr>
+          <w:rFonts w:ascii="Times New Roman" w:eastAsia="Times New Roman" w:hAnsi="Times New Roman" w:cs="Times New Roman"/>
+          <w:sz w:val="24"/>
+          <w:szCs w:val="24"/>
+        </w:rPr>
+      </w:pPr>
+      <w:r>
+        <w:rPr>
+          <w:rFonts w:ascii="Times New Roman" w:eastAsia="Times New Roman" w:hAnsi="Times New Roman" w:cs="Times New Roman"/>
+          <w:sz w:val="24"/>
+          <w:szCs w:val="24"/>
+        </w:rPr>
+        <w:lastRenderedPageBreak/>
         <w:t xml:space="preserve">This is the result of the command.  I put in the </w:t>
       </w:r>
       <w:proofErr w:type="spellStart"/>
@@ -1921,7 +2073,6 @@
           <w:sz w:val="24"/>
           <w:szCs w:val="24"/>
         </w:rPr>
-        <w:lastRenderedPageBreak/>
         <w:drawing>
           <wp:inline distT="0" distB="0" distL="0" distR="0">
             <wp:extent cx="5943600" cy="4475462"/>
@@ -1981,12 +2132,103 @@
           <w:szCs w:val="24"/>
         </w:rPr>
       </w:pPr>
-      <w:r>
-        <w:rPr>
-          <w:rFonts w:ascii="Times New Roman" w:eastAsia="Times New Roman" w:hAnsi="Times New Roman" w:cs="Times New Roman"/>
-          <w:sz w:val="24"/>
-          <w:szCs w:val="24"/>
-        </w:rPr>
+    </w:p>
+    <w:p>
+      <w:pPr>
+        <w:spacing w:before="100" w:beforeAutospacing="1" w:after="100" w:afterAutospacing="1" w:line="240" w:lineRule="auto"/>
+        <w:rPr>
+          <w:rFonts w:ascii="Times New Roman" w:eastAsia="Times New Roman" w:hAnsi="Times New Roman" w:cs="Times New Roman"/>
+          <w:sz w:val="24"/>
+          <w:szCs w:val="24"/>
+        </w:rPr>
+      </w:pPr>
+    </w:p>
+    <w:p>
+      <w:pPr>
+        <w:spacing w:before="100" w:beforeAutospacing="1" w:after="100" w:afterAutospacing="1" w:line="240" w:lineRule="auto"/>
+        <w:rPr>
+          <w:rFonts w:ascii="Times New Roman" w:eastAsia="Times New Roman" w:hAnsi="Times New Roman" w:cs="Times New Roman"/>
+          <w:sz w:val="24"/>
+          <w:szCs w:val="24"/>
+        </w:rPr>
+      </w:pPr>
+    </w:p>
+    <w:p>
+      <w:pPr>
+        <w:spacing w:before="100" w:beforeAutospacing="1" w:after="100" w:afterAutospacing="1" w:line="240" w:lineRule="auto"/>
+        <w:rPr>
+          <w:rFonts w:ascii="Times New Roman" w:eastAsia="Times New Roman" w:hAnsi="Times New Roman" w:cs="Times New Roman"/>
+          <w:sz w:val="24"/>
+          <w:szCs w:val="24"/>
+        </w:rPr>
+      </w:pPr>
+    </w:p>
+    <w:p>
+      <w:pPr>
+        <w:spacing w:before="100" w:beforeAutospacing="1" w:after="100" w:afterAutospacing="1" w:line="240" w:lineRule="auto"/>
+        <w:rPr>
+          <w:rFonts w:ascii="Times New Roman" w:eastAsia="Times New Roman" w:hAnsi="Times New Roman" w:cs="Times New Roman"/>
+          <w:sz w:val="24"/>
+          <w:szCs w:val="24"/>
+        </w:rPr>
+      </w:pPr>
+    </w:p>
+    <w:p>
+      <w:pPr>
+        <w:spacing w:before="100" w:beforeAutospacing="1" w:after="100" w:afterAutospacing="1" w:line="240" w:lineRule="auto"/>
+        <w:rPr>
+          <w:rFonts w:ascii="Times New Roman" w:eastAsia="Times New Roman" w:hAnsi="Times New Roman" w:cs="Times New Roman"/>
+          <w:sz w:val="24"/>
+          <w:szCs w:val="24"/>
+        </w:rPr>
+      </w:pPr>
+    </w:p>
+    <w:p>
+      <w:pPr>
+        <w:spacing w:before="100" w:beforeAutospacing="1" w:after="100" w:afterAutospacing="1" w:line="240" w:lineRule="auto"/>
+        <w:rPr>
+          <w:rFonts w:ascii="Times New Roman" w:eastAsia="Times New Roman" w:hAnsi="Times New Roman" w:cs="Times New Roman"/>
+          <w:sz w:val="24"/>
+          <w:szCs w:val="24"/>
+        </w:rPr>
+      </w:pPr>
+    </w:p>
+    <w:p>
+      <w:pPr>
+        <w:spacing w:before="100" w:beforeAutospacing="1" w:after="100" w:afterAutospacing="1" w:line="240" w:lineRule="auto"/>
+        <w:rPr>
+          <w:rFonts w:ascii="Times New Roman" w:eastAsia="Times New Roman" w:hAnsi="Times New Roman" w:cs="Times New Roman"/>
+          <w:sz w:val="24"/>
+          <w:szCs w:val="24"/>
+        </w:rPr>
+      </w:pPr>
+    </w:p>
+    <w:p>
+      <w:pPr>
+        <w:spacing w:before="100" w:beforeAutospacing="1" w:after="100" w:afterAutospacing="1" w:line="240" w:lineRule="auto"/>
+        <w:rPr>
+          <w:rFonts w:ascii="Times New Roman" w:eastAsia="Times New Roman" w:hAnsi="Times New Roman" w:cs="Times New Roman"/>
+          <w:sz w:val="24"/>
+          <w:szCs w:val="24"/>
+        </w:rPr>
+      </w:pPr>
+    </w:p>
+    <w:p>
+      <w:pPr>
+        <w:spacing w:before="100" w:beforeAutospacing="1" w:after="100" w:afterAutospacing="1" w:line="240" w:lineRule="auto"/>
+        <w:rPr>
+          <w:rFonts w:ascii="Times New Roman" w:eastAsia="Times New Roman" w:hAnsi="Times New Roman" w:cs="Times New Roman"/>
+          <w:sz w:val="24"/>
+          <w:szCs w:val="24"/>
+        </w:rPr>
+      </w:pPr>
+      <w:r>
+        <w:rPr>
+          <w:rFonts w:ascii="Times New Roman" w:eastAsia="Times New Roman" w:hAnsi="Times New Roman" w:cs="Times New Roman"/>
+          <w:sz w:val="24"/>
+          <w:szCs w:val="24"/>
+        </w:rPr>
+        <w:lastRenderedPageBreak/>
         <w:t>Then I opened up another terminal and ran the command for node2:</w:t>
       </w:r>
     </w:p>
@@ -2006,7 +2248,6 @@
           <w:sz w:val="24"/>
           <w:szCs w:val="24"/>
         </w:rPr>
-        <w:lastRenderedPageBreak/>
         <w:drawing>
           <wp:inline distT="0" distB="0" distL="0" distR="0">
             <wp:extent cx="5943600" cy="4479841"/>
@@ -2066,12 +2307,103 @@
           <w:szCs w:val="24"/>
         </w:rPr>
       </w:pPr>
-      <w:r>
-        <w:rPr>
-          <w:rFonts w:ascii="Times New Roman" w:eastAsia="Times New Roman" w:hAnsi="Times New Roman" w:cs="Times New Roman"/>
-          <w:sz w:val="24"/>
-          <w:szCs w:val="24"/>
-        </w:rPr>
+    </w:p>
+    <w:p>
+      <w:pPr>
+        <w:spacing w:before="100" w:beforeAutospacing="1" w:after="100" w:afterAutospacing="1" w:line="240" w:lineRule="auto"/>
+        <w:rPr>
+          <w:rFonts w:ascii="Times New Roman" w:eastAsia="Times New Roman" w:hAnsi="Times New Roman" w:cs="Times New Roman"/>
+          <w:sz w:val="24"/>
+          <w:szCs w:val="24"/>
+        </w:rPr>
+      </w:pPr>
+    </w:p>
+    <w:p>
+      <w:pPr>
+        <w:spacing w:before="100" w:beforeAutospacing="1" w:after="100" w:afterAutospacing="1" w:line="240" w:lineRule="auto"/>
+        <w:rPr>
+          <w:rFonts w:ascii="Times New Roman" w:eastAsia="Times New Roman" w:hAnsi="Times New Roman" w:cs="Times New Roman"/>
+          <w:sz w:val="24"/>
+          <w:szCs w:val="24"/>
+        </w:rPr>
+      </w:pPr>
+    </w:p>
+    <w:p>
+      <w:pPr>
+        <w:spacing w:before="100" w:beforeAutospacing="1" w:after="100" w:afterAutospacing="1" w:line="240" w:lineRule="auto"/>
+        <w:rPr>
+          <w:rFonts w:ascii="Times New Roman" w:eastAsia="Times New Roman" w:hAnsi="Times New Roman" w:cs="Times New Roman"/>
+          <w:sz w:val="24"/>
+          <w:szCs w:val="24"/>
+        </w:rPr>
+      </w:pPr>
+    </w:p>
+    <w:p>
+      <w:pPr>
+        <w:spacing w:before="100" w:beforeAutospacing="1" w:after="100" w:afterAutospacing="1" w:line="240" w:lineRule="auto"/>
+        <w:rPr>
+          <w:rFonts w:ascii="Times New Roman" w:eastAsia="Times New Roman" w:hAnsi="Times New Roman" w:cs="Times New Roman"/>
+          <w:sz w:val="24"/>
+          <w:szCs w:val="24"/>
+        </w:rPr>
+      </w:pPr>
+    </w:p>
+    <w:p>
+      <w:pPr>
+        <w:spacing w:before="100" w:beforeAutospacing="1" w:after="100" w:afterAutospacing="1" w:line="240" w:lineRule="auto"/>
+        <w:rPr>
+          <w:rFonts w:ascii="Times New Roman" w:eastAsia="Times New Roman" w:hAnsi="Times New Roman" w:cs="Times New Roman"/>
+          <w:sz w:val="24"/>
+          <w:szCs w:val="24"/>
+        </w:rPr>
+      </w:pPr>
+    </w:p>
+    <w:p>
+      <w:pPr>
+        <w:spacing w:before="100" w:beforeAutospacing="1" w:after="100" w:afterAutospacing="1" w:line="240" w:lineRule="auto"/>
+        <w:rPr>
+          <w:rFonts w:ascii="Times New Roman" w:eastAsia="Times New Roman" w:hAnsi="Times New Roman" w:cs="Times New Roman"/>
+          <w:sz w:val="24"/>
+          <w:szCs w:val="24"/>
+        </w:rPr>
+      </w:pPr>
+    </w:p>
+    <w:p>
+      <w:pPr>
+        <w:spacing w:before="100" w:beforeAutospacing="1" w:after="100" w:afterAutospacing="1" w:line="240" w:lineRule="auto"/>
+        <w:rPr>
+          <w:rFonts w:ascii="Times New Roman" w:eastAsia="Times New Roman" w:hAnsi="Times New Roman" w:cs="Times New Roman"/>
+          <w:sz w:val="24"/>
+          <w:szCs w:val="24"/>
+        </w:rPr>
+      </w:pPr>
+    </w:p>
+    <w:p>
+      <w:pPr>
+        <w:spacing w:before="100" w:beforeAutospacing="1" w:after="100" w:afterAutospacing="1" w:line="240" w:lineRule="auto"/>
+        <w:rPr>
+          <w:rFonts w:ascii="Times New Roman" w:eastAsia="Times New Roman" w:hAnsi="Times New Roman" w:cs="Times New Roman"/>
+          <w:sz w:val="24"/>
+          <w:szCs w:val="24"/>
+        </w:rPr>
+      </w:pPr>
+    </w:p>
+    <w:p>
+      <w:pPr>
+        <w:spacing w:before="100" w:beforeAutospacing="1" w:after="100" w:afterAutospacing="1" w:line="240" w:lineRule="auto"/>
+        <w:rPr>
+          <w:rFonts w:ascii="Times New Roman" w:eastAsia="Times New Roman" w:hAnsi="Times New Roman" w:cs="Times New Roman"/>
+          <w:sz w:val="24"/>
+          <w:szCs w:val="24"/>
+        </w:rPr>
+      </w:pPr>
+      <w:r>
+        <w:rPr>
+          <w:rFonts w:ascii="Times New Roman" w:eastAsia="Times New Roman" w:hAnsi="Times New Roman" w:cs="Times New Roman"/>
+          <w:sz w:val="24"/>
+          <w:szCs w:val="24"/>
+        </w:rPr>
+        <w:lastRenderedPageBreak/>
         <w:t>This is the result along with the password to unlock the node:</w:t>
       </w:r>
     </w:p>
@@ -2091,7 +2423,6 @@
           <w:sz w:val="24"/>
           <w:szCs w:val="24"/>
         </w:rPr>
-        <w:lastRenderedPageBreak/>
         <w:drawing>
           <wp:inline distT="0" distB="0" distL="0" distR="0">
             <wp:extent cx="5943600" cy="4469241"/>
@@ -2151,12 +2482,105 @@
           <w:szCs w:val="24"/>
         </w:rPr>
       </w:pPr>
-      <w:r>
-        <w:rPr>
-          <w:rFonts w:ascii="Times New Roman" w:eastAsia="Times New Roman" w:hAnsi="Times New Roman" w:cs="Times New Roman"/>
-          <w:sz w:val="24"/>
-          <w:szCs w:val="24"/>
-        </w:rPr>
+    </w:p>
+    <w:p>
+      <w:pPr>
+        <w:spacing w:before="100" w:beforeAutospacing="1" w:after="100" w:afterAutospacing="1" w:line="240" w:lineRule="auto"/>
+        <w:rPr>
+          <w:rFonts w:ascii="Times New Roman" w:eastAsia="Times New Roman" w:hAnsi="Times New Roman" w:cs="Times New Roman"/>
+          <w:sz w:val="24"/>
+          <w:szCs w:val="24"/>
+        </w:rPr>
+      </w:pPr>
+    </w:p>
+    <w:p>
+      <w:pPr>
+        <w:spacing w:before="100" w:beforeAutospacing="1" w:after="100" w:afterAutospacing="1" w:line="240" w:lineRule="auto"/>
+        <w:rPr>
+          <w:rFonts w:ascii="Times New Roman" w:eastAsia="Times New Roman" w:hAnsi="Times New Roman" w:cs="Times New Roman"/>
+          <w:sz w:val="24"/>
+          <w:szCs w:val="24"/>
+        </w:rPr>
+      </w:pPr>
+    </w:p>
+    <w:p>
+      <w:pPr>
+        <w:spacing w:before="100" w:beforeAutospacing="1" w:after="100" w:afterAutospacing="1" w:line="240" w:lineRule="auto"/>
+        <w:rPr>
+          <w:rFonts w:ascii="Times New Roman" w:eastAsia="Times New Roman" w:hAnsi="Times New Roman" w:cs="Times New Roman"/>
+          <w:sz w:val="24"/>
+          <w:szCs w:val="24"/>
+        </w:rPr>
+      </w:pPr>
+    </w:p>
+    <w:p>
+      <w:pPr>
+        <w:spacing w:before="100" w:beforeAutospacing="1" w:after="100" w:afterAutospacing="1" w:line="240" w:lineRule="auto"/>
+        <w:rPr>
+          <w:rFonts w:ascii="Times New Roman" w:eastAsia="Times New Roman" w:hAnsi="Times New Roman" w:cs="Times New Roman"/>
+          <w:sz w:val="24"/>
+          <w:szCs w:val="24"/>
+        </w:rPr>
+      </w:pPr>
+    </w:p>
+    <w:p>
+      <w:pPr>
+        <w:spacing w:before="100" w:beforeAutospacing="1" w:after="100" w:afterAutospacing="1" w:line="240" w:lineRule="auto"/>
+        <w:rPr>
+          <w:rFonts w:ascii="Times New Roman" w:eastAsia="Times New Roman" w:hAnsi="Times New Roman" w:cs="Times New Roman"/>
+          <w:sz w:val="24"/>
+          <w:szCs w:val="24"/>
+        </w:rPr>
+      </w:pPr>
+    </w:p>
+    <w:p>
+      <w:pPr>
+        <w:spacing w:before="100" w:beforeAutospacing="1" w:after="100" w:afterAutospacing="1" w:line="240" w:lineRule="auto"/>
+        <w:rPr>
+          <w:rFonts w:ascii="Times New Roman" w:eastAsia="Times New Roman" w:hAnsi="Times New Roman" w:cs="Times New Roman"/>
+          <w:sz w:val="24"/>
+          <w:szCs w:val="24"/>
+        </w:rPr>
+      </w:pPr>
+    </w:p>
+    <w:p>
+      <w:pPr>
+        <w:spacing w:before="100" w:beforeAutospacing="1" w:after="100" w:afterAutospacing="1" w:line="240" w:lineRule="auto"/>
+        <w:rPr>
+          <w:rFonts w:ascii="Times New Roman" w:eastAsia="Times New Roman" w:hAnsi="Times New Roman" w:cs="Times New Roman"/>
+          <w:sz w:val="24"/>
+          <w:szCs w:val="24"/>
+        </w:rPr>
+      </w:pPr>
+    </w:p>
+    <w:p>
+      <w:pPr>
+        <w:spacing w:before="100" w:beforeAutospacing="1" w:after="100" w:afterAutospacing="1" w:line="240" w:lineRule="auto"/>
+        <w:rPr>
+          <w:rFonts w:ascii="Times New Roman" w:eastAsia="Times New Roman" w:hAnsi="Times New Roman" w:cs="Times New Roman"/>
+          <w:sz w:val="24"/>
+          <w:szCs w:val="24"/>
+        </w:rPr>
+      </w:pPr>
+    </w:p>
+    <w:p>
+      <w:pPr>
+        <w:spacing w:before="100" w:beforeAutospacing="1" w:after="100" w:afterAutospacing="1" w:line="240" w:lineRule="auto"/>
+        <w:rPr>
+          <w:rFonts w:ascii="Times New Roman" w:eastAsia="Times New Roman" w:hAnsi="Times New Roman" w:cs="Times New Roman"/>
+          <w:sz w:val="24"/>
+          <w:szCs w:val="24"/>
+        </w:rPr>
+      </w:pPr>
+      <w:bookmarkStart w:id="0" w:name="_GoBack"/>
+      <w:bookmarkEnd w:id="0"/>
+      <w:r>
+        <w:rPr>
+          <w:rFonts w:ascii="Times New Roman" w:eastAsia="Times New Roman" w:hAnsi="Times New Roman" w:cs="Times New Roman"/>
+          <w:sz w:val="24"/>
+          <w:szCs w:val="24"/>
+        </w:rPr>
+        <w:lastRenderedPageBreak/>
         <w:t>The n</w:t>
       </w:r>
       <w:r>
@@ -2222,7 +2646,6 @@
           <w:sz w:val="24"/>
           <w:szCs w:val="24"/>
         </w:rPr>
-        <w:lastRenderedPageBreak/>
         <w:drawing>
           <wp:inline distT="0" distB="0" distL="0" distR="0">
             <wp:extent cx="5943600" cy="4486912"/>
@@ -2272,8 +2695,6 @@
           </wp:inline>
         </w:drawing>
       </w:r>
-      <w:bookmarkStart w:id="0" w:name="_GoBack"/>
-      <w:bookmarkEnd w:id="0"/>
     </w:p>
     <w:p/>
     <w:sectPr>

</xml_diff>